<commit_message>
Changed roll no (42 -> 43)
</commit_message>
<xml_diff>
--- a/kernel_dev.docx
+++ b/kernel_dev.docx
@@ -435,7 +435,7 @@
         <w:rPr>
           <w:rtl w:val="0"/>
         </w:rPr>
-        <w:t xml:space="preserve">Nihal Narayan (42)</w:t>
+        <w:t xml:space="preserve">Nihal Narayan (43)</w:t>
       </w:r>
     </w:p>
     <w:p>
@@ -1639,7 +1639,7 @@
 
 <file path=customXML/item1.xml><?xml version="1.0" encoding="utf-8"?>
 <go:gDocsCustomXmlDataStorage xmlns:go="http://customooxmlschemas.google.com/" xmlns:r="http://schemas.openxmlformats.org/officeDocument/2006/relationships">
-  <go:docsCustomData xmlns:go="http://customooxmlschemas.google.com/" roundtripDataSignature="AMtx7mjzBOmidUEXeXRVDpprf2NxKvfOYQ==">AMUW2mVIg0qaFdhY50ks5MqAf/T01q2r320zflGstMPSB8jxMJzpS3L9ZcGs1zQ3OBSCcpwdXM2JpPi94bsMVZqvnHUcbeKah+6QwnWecIn2gq+lG5s5XKM=</go:docsCustomData>
+  <go:docsCustomData xmlns:go="http://customooxmlschemas.google.com/" roundtripDataSignature="AMtx7mjzBOmidUEXeXRVDpprf2NxKvfOYQ==">AMUW2mWHsR/YDjY//TktNTmMkn8JfLhKo96ZqaLhA5jhieBAx05DWQG0OWtf/e77ECrKCbM2naDobYfItX8YRc8iEIU4o5M8tl/Aoxqtt3HiaJaxZ9YKcRo=</go:docsCustomData>
 </go:gDocsCustomXmlDataStorage>
 </file>
 

</xml_diff>